<commit_message>
Created TableRelation for Radio Show Type
</commit_message>
<xml_diff>
--- a/RadioShows.docx
+++ b/RadioShows.docx
@@ -50,8 +50,10 @@
       <w:sdt>
         <w:sdtPr>
           <w:id w:val="-1753423840"/>
-          <w15:dataBinding w:prefixMappings="xmlns:ns0='urn:microsoft-dynamics-nav/reports/Radio Show/50100/' " w:xpath="/ns0:NavWordReportXmlPart[1]/ns0:DataItemName" w:storeItemID="{52A8C212-8D58-4FCD-8815-6DE4BEB0F21A}"/>
+          <w15:dataBinding w:prefixMappings="xmlns:ns0='urn:microsoft-dynamics-nav/reports/Radio Show/50100/'" w:xpath="/ns0:NavWordReportXmlPart[1]/ns0:DataItemName" w:storeItemID="{52A8C212-8D58-4FCD-8815-6DE4BEB0F21A}"/>
           <w15:repeatingSection/>
+          <w:alias w:val="#Nav: /DataItemName"/>
+          <w:tag w:val="#Nav: Radio Show/50100"/>
         </w:sdtPr>
         <w:sdtContent>
           <w:sdt>
@@ -70,8 +72,10 @@
                     <w:placeholder>
                       <w:docPart w:val="2E4393AE0E7D4D2C9E173647B481FA75"/>
                     </w:placeholder>
-                    <w:dataBinding w:prefixMappings="xmlns:ns0='urn:microsoft-dynamics-nav/reports/Radio Show/50100/' " w:xpath="/ns0:NavWordReportXmlPart[1]/ns0:DataItemName[1]/ns0:No[1]" w:storeItemID="{52A8C212-8D58-4FCD-8815-6DE4BEB0F21A}"/>
+                    <w:dataBinding w:prefixMappings="xmlns:ns0='urn:microsoft-dynamics-nav/reports/Radio Show/50100/'" w:xpath="/ns0:NavWordReportXmlPart[1]/ns0:DataItemName[1]/ns0:No[1]" w:storeItemID="{52A8C212-8D58-4FCD-8815-6DE4BEB0F21A}"/>
                     <w:text/>
+                    <w:alias w:val="#Nav: /DataItemName/No"/>
+                    <w:tag w:val="#Nav: Radio Show/50100"/>
                   </w:sdtPr>
                   <w:sdtEndPr/>
                   <w:sdtContent>

</xml_diff>